<commit_message>
update docs, lending, minify js
</commit_message>
<xml_diff>
--- a/docs/Все ссылки.docx
+++ b/docs/Все ссылки.docx
@@ -3,11 +3,6 @@
 <w:document xmlns:wpc="http://schemas.microsoft.com/office/word/2010/wordprocessingCanvas" xmlns:mc="http://schemas.openxmlformats.org/markup-compatibility/2006" xmlns:o="urn:schemas-microsoft-com:office:office" xmlns:r="http://schemas.openxmlformats.org/officeDocument/2006/relationships" xmlns:m="http://schemas.openxmlformats.org/officeDocument/2006/math" xmlns:v="urn:schemas-microsoft-com:vml" xmlns:wp14="http://schemas.microsoft.com/office/word/2010/wordprocessingDrawing" xmlns:wp="http://schemas.openxmlformats.org/drawingml/2006/wordprocessingDrawing" xmlns:w10="urn:schemas-microsoft-com:office:word" xmlns:w="http://schemas.openxmlformats.org/wordprocessingml/2006/main" xmlns:w14="http://schemas.microsoft.com/office/word/2010/wordml" xmlns:wpg="http://schemas.microsoft.com/office/word/2010/wordprocessingGroup" xmlns:wpi="http://schemas.microsoft.com/office/word/2010/wordprocessingInk" xmlns:wne="http://schemas.microsoft.com/office/word/2006/wordml" xmlns:wps="http://schemas.microsoft.com/office/word/2010/wordprocessingShape" mc:Ignorable="w14 wp14">
   <w:body>
     <w:p>
-      <w:pPr>
-        <w:rPr>
-          <w:lang w:val="en-US"/>
-        </w:rPr>
-      </w:pPr>
       <w:r>
         <w:t xml:space="preserve">Макет </w:t>
       </w:r>
@@ -32,13 +27,33 @@
       </w:hyperlink>
     </w:p>
     <w:p>
+      <w:proofErr w:type="spellStart"/>
+      <w:r>
+        <w:t>Лендинг</w:t>
+      </w:r>
+      <w:proofErr w:type="spellEnd"/>
+      <w:r>
+        <w:t xml:space="preserve">: </w:t>
+      </w:r>
+      <w:hyperlink r:id="rId6" w:history="1">
+        <w:r>
+          <w:rPr>
+            <w:rStyle w:val="a3"/>
+          </w:rPr>
+          <w:t>http://lexa070301.bhuser.ru/newsboard/lending/</w:t>
+        </w:r>
+      </w:hyperlink>
+      <w:bookmarkStart w:id="0" w:name="_GoBack"/>
+      <w:bookmarkEnd w:id="0"/>
+    </w:p>
+    <w:p>
       <w:r>
         <w:t>Сайт на хостинге (с полностью рабочим функционалом)</w:t>
       </w:r>
       <w:r>
         <w:t xml:space="preserve">: </w:t>
       </w:r>
-      <w:hyperlink r:id="rId6" w:history="1">
+      <w:hyperlink r:id="rId7" w:history="1">
         <w:r>
           <w:rPr>
             <w:rStyle w:val="a3"/>
@@ -48,19 +63,19 @@
       </w:hyperlink>
     </w:p>
     <w:p>
-      <w:r>
-        <w:t>Сайт на хостинге (</w:t>
-      </w:r>
-      <w:r>
-        <w:t>без возможности добавить картинку из-за особенностей сервера</w:t>
-      </w:r>
-      <w:r>
-        <w:t>)</w:t>
+      <w:pPr>
+        <w:rPr>
+          <w:color w:val="0000FF" w:themeColor="hyperlink"/>
+          <w:u w:val="single"/>
+        </w:rPr>
+      </w:pPr>
+      <w:r>
+        <w:t>Сайт на хостинге (без возможности добавить картинку из-за особенностей сервера)</w:t>
       </w:r>
       <w:r>
         <w:t xml:space="preserve">: </w:t>
       </w:r>
-      <w:hyperlink r:id="rId7" w:history="1">
+      <w:hyperlink r:id="rId8" w:history="1">
         <w:r>
           <w:rPr>
             <w:rStyle w:val="a3"/>
@@ -89,7 +104,7 @@
       <w:r>
         <w:t xml:space="preserve">: </w:t>
       </w:r>
-      <w:hyperlink r:id="rId8" w:history="1">
+      <w:hyperlink r:id="rId9" w:history="1">
         <w:r>
           <w:rPr>
             <w:rStyle w:val="a3"/>
@@ -98,15 +113,7 @@
         </w:r>
       </w:hyperlink>
     </w:p>
-    <w:p>
-      <w:pPr>
-        <w:rPr>
-          <w:lang w:val="en-US"/>
-        </w:rPr>
-      </w:pPr>
-      <w:bookmarkStart w:id="0" w:name="_GoBack"/>
-      <w:bookmarkEnd w:id="0"/>
-    </w:p>
+    <w:p/>
     <w:p/>
     <w:sectPr>
       <w:pgSz w:w="11906" w:h="16838"/>

</xml_diff>